<commit_message>
Perkembagan Laporan Aplikasi Pinjam
Laporan Aplikasi Pinjam
</commit_message>
<xml_diff>
--- a/Aplikasi Pin-Jam.docx
+++ b/Aplikasi Pin-Jam.docx
@@ -373,8 +373,6 @@
         </w:rPr>
         <w:t>3311612014</w:t>
       </w:r>
-      <w:bookmarkStart w:id="0" w:name="_GoBack"/>
-      <w:bookmarkEnd w:id="0"/>
     </w:p>
     <w:p>
       <w:pPr>
@@ -475,10 +473,97 @@
     </w:p>
     <w:p>
       <w:pPr>
-        <w:rPr>
-          <w:b/>
-          <w:sz w:val="40"/>
-          <w:szCs w:val="40"/>
+        <w:pStyle w:val="ListParagraph"/>
+        <w:ind w:left="1080"/>
+        <w:jc w:val="center"/>
+        <w:rPr>
+          <w:b/>
+          <w:sz w:val="24"/>
+          <w:szCs w:val="24"/>
+        </w:rPr>
+      </w:pPr>
+      <w:r>
+        <w:rPr>
+          <w:b/>
+          <w:sz w:val="24"/>
+          <w:szCs w:val="24"/>
+        </w:rPr>
+        <w:t>Menu</w:t>
+      </w:r>
+    </w:p>
+    <w:p>
+      <w:pPr>
+        <w:pStyle w:val="ListParagraph"/>
+        <w:ind w:left="1080"/>
+        <w:jc w:val="center"/>
+        <w:rPr>
+          <w:b/>
+          <w:sz w:val="24"/>
+          <w:szCs w:val="24"/>
+        </w:rPr>
+      </w:pPr>
+    </w:p>
+    <w:p>
+      <w:pPr>
+        <w:pStyle w:val="ListParagraph"/>
+        <w:ind w:left="1080"/>
+        <w:jc w:val="center"/>
+        <w:rPr>
+          <w:b/>
+          <w:sz w:val="24"/>
+          <w:szCs w:val="24"/>
+        </w:rPr>
+      </w:pPr>
+      <w:r>
+        <w:rPr>
+          <w:noProof/>
+        </w:rPr>
+        <w:drawing>
+          <wp:inline distT="0" distB="0" distL="0" distR="0" wp14:anchorId="12A2187B" wp14:editId="49F2427D">
+            <wp:extent cx="2280062" cy="4001985"/>
+            <wp:effectExtent l="0" t="0" r="6350" b="0"/>
+            <wp:docPr id="11" name="Picture 11"/>
+            <wp:cNvGraphicFramePr>
+              <a:graphicFrameLocks xmlns:a="http://schemas.openxmlformats.org/drawingml/2006/main" noChangeAspect="1"/>
+            </wp:cNvGraphicFramePr>
+            <a:graphic xmlns:a="http://schemas.openxmlformats.org/drawingml/2006/main">
+              <a:graphicData uri="http://schemas.openxmlformats.org/drawingml/2006/picture">
+                <pic:pic xmlns:pic="http://schemas.openxmlformats.org/drawingml/2006/picture">
+                  <pic:nvPicPr>
+                    <pic:cNvPr id="0" name=""/>
+                    <pic:cNvPicPr/>
+                  </pic:nvPicPr>
+                  <pic:blipFill>
+                    <a:blip r:embed="rId6"/>
+                    <a:stretch>
+                      <a:fillRect/>
+                    </a:stretch>
+                  </pic:blipFill>
+                  <pic:spPr>
+                    <a:xfrm>
+                      <a:off x="0" y="0"/>
+                      <a:ext cx="2286000" cy="4012407"/>
+                    </a:xfrm>
+                    <a:prstGeom prst="rect">
+                      <a:avLst/>
+                    </a:prstGeom>
+                  </pic:spPr>
+                </pic:pic>
+              </a:graphicData>
+            </a:graphic>
+          </wp:inline>
+        </w:drawing>
+      </w:r>
+    </w:p>
+    <w:p>
+      <w:pPr>
+        <w:pStyle w:val="ListParagraph"/>
+        <w:ind w:left="1080"/>
+        <w:jc w:val="center"/>
+        <w:rPr>
+          <w:b/>
+          <w:sz w:val="24"/>
+          <w:szCs w:val="24"/>
         </w:rPr>
       </w:pPr>
     </w:p>
@@ -502,6 +587,7 @@
           <w:sz w:val="24"/>
           <w:szCs w:val="24"/>
         </w:rPr>
+        <w:lastRenderedPageBreak/>
         <w:t>Profil</w:t>
       </w:r>
       <w:proofErr w:type="spellEnd"/>
@@ -533,8 +619,8 @@
         </w:rPr>
         <w:drawing>
           <wp:inline distT="0" distB="0" distL="0" distR="0" wp14:anchorId="48A5F6F5" wp14:editId="21FFF4B1">
-            <wp:extent cx="1591293" cy="3455720"/>
-            <wp:effectExtent l="0" t="0" r="9525" b="0"/>
+            <wp:extent cx="1710047" cy="3455719"/>
+            <wp:effectExtent l="0" t="0" r="5080" b="0"/>
             <wp:docPr id="1" name="Picture 1"/>
             <wp:cNvGraphicFramePr>
               <a:graphicFrameLocks xmlns:a="http://schemas.openxmlformats.org/drawingml/2006/main" noChangeAspect="1"/>
@@ -547,14 +633,14 @@
                     <pic:cNvPicPr/>
                   </pic:nvPicPr>
                   <pic:blipFill rotWithShape="1">
-                    <a:blip r:embed="rId6"/>
+                    <a:blip r:embed="rId7"/>
                     <a:srcRect l="3405" r="3829" b="1992"/>
                     <a:stretch/>
                   </pic:blipFill>
                   <pic:spPr bwMode="auto">
                     <a:xfrm>
                       <a:off x="0" y="0"/>
-                      <a:ext cx="1592147" cy="3457575"/>
+                      <a:ext cx="1710047" cy="3455720"/>
                     </a:xfrm>
                     <a:prstGeom prst="rect">
                       <a:avLst/>
@@ -580,8 +666,8 @@
         </w:rPr>
         <w:drawing>
           <wp:inline distT="0" distB="0" distL="0" distR="0" wp14:anchorId="7D617809" wp14:editId="0159AD4F">
-            <wp:extent cx="1650670" cy="3455718"/>
-            <wp:effectExtent l="0" t="0" r="6985" b="0"/>
+            <wp:extent cx="1793174" cy="3455718"/>
+            <wp:effectExtent l="0" t="0" r="0" b="0"/>
             <wp:docPr id="4" name="Picture 4"/>
             <wp:cNvGraphicFramePr>
               <a:graphicFrameLocks xmlns:a="http://schemas.openxmlformats.org/drawingml/2006/main" noChangeAspect="1"/>
@@ -594,7 +680,7 @@
                     <pic:cNvPicPr/>
                   </pic:nvPicPr>
                   <pic:blipFill>
-                    <a:blip r:embed="rId7"/>
+                    <a:blip r:embed="rId8"/>
                     <a:stretch>
                       <a:fillRect/>
                     </a:stretch>
@@ -602,7 +688,7 @@
                   <pic:spPr>
                     <a:xfrm>
                       <a:off x="0" y="0"/>
-                      <a:ext cx="1655394" cy="3465608"/>
+                      <a:ext cx="1798306" cy="3465608"/>
                     </a:xfrm>
                     <a:prstGeom prst="rect">
                       <a:avLst/>
@@ -619,7 +705,7 @@
           <w:noProof/>
         </w:rPr>
         <w:drawing>
-          <wp:inline distT="0" distB="0" distL="0" distR="0" wp14:anchorId="16E98AD9" wp14:editId="188075BC">
+          <wp:inline distT="0" distB="0" distL="0" distR="0" wp14:anchorId="55C42442" wp14:editId="60AFD27D">
             <wp:extent cx="1721922" cy="3467594"/>
             <wp:effectExtent l="0" t="0" r="0" b="0"/>
             <wp:docPr id="3" name="Picture 3"/>
@@ -634,7 +720,7 @@
                     <pic:cNvPicPr/>
                   </pic:nvPicPr>
                   <pic:blipFill rotWithShape="1">
-                    <a:blip r:embed="rId8"/>
+                    <a:blip r:embed="rId9"/>
                     <a:srcRect l="5000" r="5987" b="2479"/>
                     <a:stretch/>
                   </pic:blipFill>
@@ -687,28 +773,6 @@
     <w:p>
       <w:pPr>
         <w:pStyle w:val="ListParagraph"/>
-        <w:ind w:left="1080"/>
-        <w:rPr>
-          <w:b/>
-          <w:sz w:val="24"/>
-          <w:szCs w:val="24"/>
-        </w:rPr>
-      </w:pPr>
-    </w:p>
-    <w:p>
-      <w:pPr>
-        <w:pStyle w:val="ListParagraph"/>
-        <w:ind w:left="1080"/>
-        <w:rPr>
-          <w:b/>
-          <w:sz w:val="24"/>
-          <w:szCs w:val="24"/>
-        </w:rPr>
-      </w:pPr>
-    </w:p>
-    <w:p>
-      <w:pPr>
-        <w:pStyle w:val="ListParagraph"/>
         <w:numPr>
           <w:ilvl w:val="0"/>
           <w:numId w:val="2"/>
@@ -740,14 +804,25 @@
           <w:szCs w:val="24"/>
         </w:rPr>
       </w:pPr>
+    </w:p>
+    <w:p>
+      <w:pPr>
+        <w:pStyle w:val="ListParagraph"/>
+        <w:ind w:left="1080" w:firstLine="360"/>
+        <w:rPr>
+          <w:b/>
+          <w:sz w:val="24"/>
+          <w:szCs w:val="24"/>
+        </w:rPr>
+      </w:pPr>
       <w:r>
         <w:rPr>
           <w:noProof/>
         </w:rPr>
         <w:drawing>
-          <wp:inline distT="0" distB="0" distL="0" distR="0" wp14:anchorId="7A362588" wp14:editId="727BC80E">
-            <wp:extent cx="1923802" cy="3633849"/>
-            <wp:effectExtent l="0" t="0" r="635" b="5080"/>
+          <wp:inline distT="0" distB="0" distL="0" distR="0" wp14:anchorId="78CB8473" wp14:editId="32A52B56">
+            <wp:extent cx="1923801" cy="3431968"/>
+            <wp:effectExtent l="0" t="0" r="635" b="0"/>
             <wp:docPr id="2" name="Picture 2"/>
             <wp:cNvGraphicFramePr>
               <a:graphicFrameLocks xmlns:a="http://schemas.openxmlformats.org/drawingml/2006/main" noChangeAspect="1"/>
@@ -760,14 +835,14 @@
                     <pic:cNvPicPr/>
                   </pic:nvPicPr>
                   <pic:blipFill rotWithShape="1">
-                    <a:blip r:embed="rId9"/>
+                    <a:blip r:embed="rId10"/>
                     <a:srcRect r="-54" b="3288"/>
                     <a:stretch/>
                   </pic:blipFill>
                   <pic:spPr bwMode="auto">
                     <a:xfrm>
                       <a:off x="0" y="0"/>
-                      <a:ext cx="1923528" cy="3633331"/>
+                      <a:ext cx="1923801" cy="3431968"/>
                     </a:xfrm>
                     <a:prstGeom prst="rect">
                       <a:avLst/>
@@ -808,50 +883,10 @@
           <w:noProof/>
         </w:rPr>
         <w:drawing>
-          <wp:inline distT="0" distB="0" distL="0" distR="0" wp14:anchorId="6A62FEF2" wp14:editId="72DB810C">
-            <wp:extent cx="1864426" cy="3633849"/>
-            <wp:effectExtent l="0" t="0" r="2540" b="5080"/>
+          <wp:inline distT="0" distB="0" distL="0" distR="0" wp14:anchorId="057C49F4" wp14:editId="0C2DC29A">
+            <wp:extent cx="1864425" cy="3431968"/>
+            <wp:effectExtent l="0" t="0" r="2540" b="0"/>
             <wp:docPr id="5" name="Picture 5"/>
-            <wp:cNvGraphicFramePr>
-              <a:graphicFrameLocks xmlns:a="http://schemas.openxmlformats.org/drawingml/2006/main" noChangeAspect="1"/>
-            </wp:cNvGraphicFramePr>
-            <a:graphic xmlns:a="http://schemas.openxmlformats.org/drawingml/2006/main">
-              <a:graphicData uri="http://schemas.openxmlformats.org/drawingml/2006/picture">
-                <pic:pic xmlns:pic="http://schemas.openxmlformats.org/drawingml/2006/picture">
-                  <pic:nvPicPr>
-                    <pic:cNvPr id="0" name=""/>
-                    <pic:cNvPicPr/>
-                  </pic:nvPicPr>
-                  <pic:blipFill>
-                    <a:blip r:embed="rId10"/>
-                    <a:stretch>
-                      <a:fillRect/>
-                    </a:stretch>
-                  </pic:blipFill>
-                  <pic:spPr>
-                    <a:xfrm>
-                      <a:off x="0" y="0"/>
-                      <a:ext cx="1866122" cy="3637155"/>
-                    </a:xfrm>
-                    <a:prstGeom prst="rect">
-                      <a:avLst/>
-                    </a:prstGeom>
-                  </pic:spPr>
-                </pic:pic>
-              </a:graphicData>
-            </a:graphic>
-          </wp:inline>
-        </w:drawing>
-      </w:r>
-      <w:r>
-        <w:rPr>
-          <w:noProof/>
-        </w:rPr>
-        <w:drawing>
-          <wp:inline distT="0" distB="0" distL="0" distR="0" wp14:anchorId="2922C16F" wp14:editId="46E3E9DB">
-            <wp:extent cx="1923802" cy="3693226"/>
-            <wp:effectExtent l="0" t="0" r="635" b="2540"/>
-            <wp:docPr id="7" name="Picture 7"/>
             <wp:cNvGraphicFramePr>
               <a:graphicFrameLocks xmlns:a="http://schemas.openxmlformats.org/drawingml/2006/main" noChangeAspect="1"/>
             </wp:cNvGraphicFramePr>
@@ -871,7 +906,7 @@
                   <pic:spPr>
                     <a:xfrm>
                       <a:off x="0" y="0"/>
-                      <a:ext cx="1928813" cy="3702845"/>
+                      <a:ext cx="1864425" cy="3431968"/>
                     </a:xfrm>
                     <a:prstGeom prst="rect">
                       <a:avLst/>
@@ -883,31 +918,27 @@
           </wp:inline>
         </w:drawing>
       </w:r>
-      <w:r>
-        <w:rPr>
-          <w:b/>
-          <w:sz w:val="24"/>
-          <w:szCs w:val="24"/>
-        </w:rPr>
-        <w:tab/>
-      </w:r>
-      <w:r>
-        <w:rPr>
-          <w:b/>
-          <w:sz w:val="24"/>
-          <w:szCs w:val="24"/>
-        </w:rPr>
-        <w:tab/>
-      </w:r>
+    </w:p>
+    <w:p>
+      <w:pPr>
+        <w:pStyle w:val="ListParagraph"/>
+        <w:ind w:left="1080" w:firstLine="360"/>
+        <w:rPr>
+          <w:b/>
+          <w:sz w:val="24"/>
+          <w:szCs w:val="24"/>
+        </w:rPr>
+      </w:pPr>
       <w:r>
         <w:rPr>
           <w:noProof/>
         </w:rPr>
+        <w:lastRenderedPageBreak/>
         <w:drawing>
-          <wp:inline distT="0" distB="0" distL="0" distR="0" wp14:anchorId="67D240C5" wp14:editId="4561773D">
-            <wp:extent cx="1864426" cy="3681351"/>
-            <wp:effectExtent l="0" t="0" r="2540" b="0"/>
-            <wp:docPr id="8" name="Picture 8"/>
+          <wp:inline distT="0" distB="0" distL="0" distR="0" wp14:anchorId="7DBFC845" wp14:editId="4172E93D">
+            <wp:extent cx="1923802" cy="3562597"/>
+            <wp:effectExtent l="0" t="0" r="635" b="0"/>
+            <wp:docPr id="7" name="Picture 7"/>
             <wp:cNvGraphicFramePr>
               <a:graphicFrameLocks xmlns:a="http://schemas.openxmlformats.org/drawingml/2006/main" noChangeAspect="1"/>
             </wp:cNvGraphicFramePr>
@@ -927,7 +958,7 @@
                   <pic:spPr>
                     <a:xfrm>
                       <a:off x="0" y="0"/>
-                      <a:ext cx="1866122" cy="3684700"/>
+                      <a:ext cx="1928813" cy="3571877"/>
                     </a:xfrm>
                     <a:prstGeom prst="rect">
                       <a:avLst/>
@@ -939,27 +970,31 @@
           </wp:inline>
         </w:drawing>
       </w:r>
-    </w:p>
-    <w:p>
-      <w:pPr>
-        <w:pStyle w:val="ListParagraph"/>
-        <w:ind w:left="1080"/>
-        <w:rPr>
-          <w:b/>
-          <w:sz w:val="24"/>
-          <w:szCs w:val="24"/>
-        </w:rPr>
-      </w:pPr>
+      <w:r>
+        <w:rPr>
+          <w:b/>
+          <w:sz w:val="24"/>
+          <w:szCs w:val="24"/>
+        </w:rPr>
+        <w:tab/>
+      </w:r>
+      <w:r>
+        <w:rPr>
+          <w:b/>
+          <w:sz w:val="24"/>
+          <w:szCs w:val="24"/>
+        </w:rPr>
+        <w:tab/>
+      </w:r>
       <w:r>
         <w:rPr>
           <w:noProof/>
         </w:rPr>
-        <w:lastRenderedPageBreak/>
         <w:drawing>
-          <wp:inline distT="0" distB="0" distL="0" distR="0" wp14:anchorId="7B9E366F" wp14:editId="03BAC93D">
-            <wp:extent cx="1876301" cy="3761975"/>
-            <wp:effectExtent l="0" t="0" r="0" b="0"/>
-            <wp:docPr id="9" name="Picture 9"/>
+          <wp:inline distT="0" distB="0" distL="0" distR="0" wp14:anchorId="5340C8A3" wp14:editId="775DEFBA">
+            <wp:extent cx="1864425" cy="3586348"/>
+            <wp:effectExtent l="0" t="0" r="2540" b="0"/>
+            <wp:docPr id="8" name="Picture 8"/>
             <wp:cNvGraphicFramePr>
               <a:graphicFrameLocks xmlns:a="http://schemas.openxmlformats.org/drawingml/2006/main" noChangeAspect="1"/>
             </wp:cNvGraphicFramePr>
@@ -979,7 +1014,7 @@
                   <pic:spPr>
                     <a:xfrm>
                       <a:off x="0" y="0"/>
-                      <a:ext cx="1874882" cy="3759129"/>
+                      <a:ext cx="1866122" cy="3589612"/>
                     </a:xfrm>
                     <a:prstGeom prst="rect">
                       <a:avLst/>
@@ -991,31 +1026,26 @@
           </wp:inline>
         </w:drawing>
       </w:r>
-      <w:r>
-        <w:rPr>
-          <w:b/>
-          <w:sz w:val="24"/>
-          <w:szCs w:val="24"/>
-        </w:rPr>
-        <w:tab/>
-      </w:r>
-      <w:r>
-        <w:rPr>
-          <w:b/>
-          <w:sz w:val="24"/>
-          <w:szCs w:val="24"/>
-        </w:rPr>
-        <w:tab/>
-      </w:r>
+    </w:p>
+    <w:p>
+      <w:pPr>
+        <w:pStyle w:val="ListParagraph"/>
+        <w:ind w:left="1080" w:firstLine="360"/>
+        <w:rPr>
+          <w:b/>
+          <w:sz w:val="24"/>
+          <w:szCs w:val="24"/>
+        </w:rPr>
+      </w:pPr>
       <w:r>
         <w:rPr>
           <w:noProof/>
         </w:rPr>
         <w:drawing>
-          <wp:inline distT="0" distB="0" distL="0" distR="0" wp14:anchorId="3828C45C" wp14:editId="54195D9B">
-            <wp:extent cx="1911927" cy="3752603"/>
-            <wp:effectExtent l="0" t="0" r="0" b="635"/>
-            <wp:docPr id="10" name="Picture 10"/>
+          <wp:inline distT="0" distB="0" distL="0" distR="0" wp14:anchorId="7B9E366F" wp14:editId="03BAC93D">
+            <wp:extent cx="1923803" cy="3761974"/>
+            <wp:effectExtent l="0" t="0" r="635" b="0"/>
+            <wp:docPr id="9" name="Picture 9"/>
             <wp:cNvGraphicFramePr>
               <a:graphicFrameLocks xmlns:a="http://schemas.openxmlformats.org/drawingml/2006/main" noChangeAspect="1"/>
             </wp:cNvGraphicFramePr>
@@ -1035,7 +1065,7 @@
                   <pic:spPr>
                     <a:xfrm>
                       <a:off x="0" y="0"/>
-                      <a:ext cx="1916907" cy="3762377"/>
+                      <a:ext cx="1922348" cy="3759129"/>
                     </a:xfrm>
                     <a:prstGeom prst="rect">
                       <a:avLst/>
@@ -1047,6 +1077,236 @@
           </wp:inline>
         </w:drawing>
       </w:r>
+      <w:r>
+        <w:rPr>
+          <w:b/>
+          <w:sz w:val="24"/>
+          <w:szCs w:val="24"/>
+        </w:rPr>
+        <w:tab/>
+      </w:r>
+      <w:r>
+        <w:rPr>
+          <w:b/>
+          <w:sz w:val="24"/>
+          <w:szCs w:val="24"/>
+        </w:rPr>
+        <w:tab/>
+      </w:r>
+      <w:r>
+        <w:rPr>
+          <w:noProof/>
+        </w:rPr>
+        <w:drawing>
+          <wp:inline distT="0" distB="0" distL="0" distR="0" wp14:anchorId="3828C45C" wp14:editId="54195D9B">
+            <wp:extent cx="1971304" cy="3752603"/>
+            <wp:effectExtent l="0" t="0" r="0" b="635"/>
+            <wp:docPr id="10" name="Picture 10"/>
+            <wp:cNvGraphicFramePr>
+              <a:graphicFrameLocks xmlns:a="http://schemas.openxmlformats.org/drawingml/2006/main" noChangeAspect="1"/>
+            </wp:cNvGraphicFramePr>
+            <a:graphic xmlns:a="http://schemas.openxmlformats.org/drawingml/2006/main">
+              <a:graphicData uri="http://schemas.openxmlformats.org/drawingml/2006/picture">
+                <pic:pic xmlns:pic="http://schemas.openxmlformats.org/drawingml/2006/picture">
+                  <pic:nvPicPr>
+                    <pic:cNvPr id="0" name=""/>
+                    <pic:cNvPicPr/>
+                  </pic:nvPicPr>
+                  <pic:blipFill>
+                    <a:blip r:embed="rId15"/>
+                    <a:stretch>
+                      <a:fillRect/>
+                    </a:stretch>
+                  </pic:blipFill>
+                  <pic:spPr>
+                    <a:xfrm>
+                      <a:off x="0" y="0"/>
+                      <a:ext cx="1976439" cy="3762377"/>
+                    </a:xfrm>
+                    <a:prstGeom prst="rect">
+                      <a:avLst/>
+                    </a:prstGeom>
+                  </pic:spPr>
+                </pic:pic>
+              </a:graphicData>
+            </a:graphic>
+          </wp:inline>
+        </w:drawing>
+      </w:r>
+    </w:p>
+    <w:p>
+      <w:pPr>
+        <w:pStyle w:val="ListParagraph"/>
+        <w:ind w:left="1080" w:firstLine="360"/>
+        <w:rPr>
+          <w:b/>
+          <w:sz w:val="24"/>
+          <w:szCs w:val="24"/>
+        </w:rPr>
+      </w:pPr>
+    </w:p>
+    <w:p>
+      <w:pPr>
+        <w:pStyle w:val="ListParagraph"/>
+        <w:ind w:left="1080" w:firstLine="360"/>
+        <w:rPr>
+          <w:b/>
+          <w:sz w:val="24"/>
+          <w:szCs w:val="24"/>
+        </w:rPr>
+      </w:pPr>
+    </w:p>
+    <w:p>
+      <w:pPr>
+        <w:pStyle w:val="ListParagraph"/>
+        <w:ind w:left="1080"/>
+        <w:rPr>
+          <w:b/>
+          <w:sz w:val="24"/>
+          <w:szCs w:val="24"/>
+        </w:rPr>
+      </w:pPr>
+    </w:p>
+    <w:p>
+      <w:pPr>
+        <w:pStyle w:val="ListParagraph"/>
+        <w:numPr>
+          <w:ilvl w:val="0"/>
+          <w:numId w:val="2"/>
+        </w:numPr>
+        <w:rPr>
+          <w:b/>
+          <w:sz w:val="24"/>
+          <w:szCs w:val="24"/>
+        </w:rPr>
+      </w:pPr>
+      <w:proofErr w:type="spellStart"/>
+      <w:r>
+        <w:rPr>
+          <w:b/>
+          <w:sz w:val="24"/>
+          <w:szCs w:val="24"/>
+        </w:rPr>
+        <w:lastRenderedPageBreak/>
+        <w:t>Riwayat</w:t>
+      </w:r>
+      <w:proofErr w:type="spellEnd"/>
+      <w:r>
+        <w:rPr>
+          <w:b/>
+          <w:sz w:val="24"/>
+          <w:szCs w:val="24"/>
+        </w:rPr>
+        <w:t xml:space="preserve"> </w:t>
+      </w:r>
+      <w:proofErr w:type="spellStart"/>
+      <w:r>
+        <w:rPr>
+          <w:b/>
+          <w:sz w:val="24"/>
+          <w:szCs w:val="24"/>
+        </w:rPr>
+        <w:t>P</w:t>
+      </w:r>
+      <w:r>
+        <w:rPr>
+          <w:b/>
+          <w:sz w:val="24"/>
+          <w:szCs w:val="24"/>
+        </w:rPr>
+        <w:t>em</w:t>
+      </w:r>
+      <w:r>
+        <w:rPr>
+          <w:b/>
+          <w:sz w:val="24"/>
+          <w:szCs w:val="24"/>
+        </w:rPr>
+        <w:t>injam</w:t>
+      </w:r>
+      <w:r>
+        <w:rPr>
+          <w:b/>
+          <w:sz w:val="24"/>
+          <w:szCs w:val="24"/>
+        </w:rPr>
+        <w:t>an</w:t>
+      </w:r>
+      <w:proofErr w:type="spellEnd"/>
+    </w:p>
+    <w:p>
+      <w:pPr>
+        <w:pStyle w:val="ListParagraph"/>
+        <w:ind w:left="1080"/>
+        <w:rPr>
+          <w:b/>
+          <w:sz w:val="24"/>
+          <w:szCs w:val="24"/>
+        </w:rPr>
+      </w:pPr>
+    </w:p>
+    <w:p>
+      <w:pPr>
+        <w:pStyle w:val="ListParagraph"/>
+        <w:ind w:left="1080"/>
+        <w:rPr>
+          <w:noProof/>
+        </w:rPr>
+      </w:pPr>
+      <w:r>
+        <w:rPr>
+          <w:noProof/>
+        </w:rPr>
+        <w:softHyphen/>
+      </w:r>
+      <w:r>
+        <w:rPr>
+          <w:noProof/>
+        </w:rPr>
+        <w:softHyphen/>
+      </w:r>
+      <w:r>
+        <w:rPr>
+          <w:noProof/>
+        </w:rPr>
+        <w:drawing>
+          <wp:inline distT="0" distB="0" distL="0" distR="0" wp14:anchorId="26449F3E" wp14:editId="319DE710">
+            <wp:extent cx="1876301" cy="3515096"/>
+            <wp:effectExtent l="0" t="0" r="0" b="0"/>
+            <wp:docPr id="6" name="Picture 6"/>
+            <wp:cNvGraphicFramePr>
+              <a:graphicFrameLocks xmlns:a="http://schemas.openxmlformats.org/drawingml/2006/main" noChangeAspect="1"/>
+            </wp:cNvGraphicFramePr>
+            <a:graphic xmlns:a="http://schemas.openxmlformats.org/drawingml/2006/main">
+              <a:graphicData uri="http://schemas.openxmlformats.org/drawingml/2006/picture">
+                <pic:pic xmlns:pic="http://schemas.openxmlformats.org/drawingml/2006/picture">
+                  <pic:nvPicPr>
+                    <pic:cNvPr id="0" name=""/>
+                    <pic:cNvPicPr/>
+                  </pic:nvPicPr>
+                  <pic:blipFill>
+                    <a:blip r:embed="rId16"/>
+                    <a:stretch>
+                      <a:fillRect/>
+                    </a:stretch>
+                  </pic:blipFill>
+                  <pic:spPr>
+                    <a:xfrm>
+                      <a:off x="0" y="0"/>
+                      <a:ext cx="1877053" cy="3516505"/>
+                    </a:xfrm>
+                    <a:prstGeom prst="rect">
+                      <a:avLst/>
+                    </a:prstGeom>
+                  </pic:spPr>
+                </pic:pic>
+              </a:graphicData>
+            </a:graphic>
+          </wp:inline>
+        </w:drawing>
+      </w:r>
+      <w:bookmarkStart w:id="0" w:name="_GoBack"/>
+      <w:bookmarkEnd w:id="0"/>
     </w:p>
     <w:p>
       <w:pPr>

</xml_diff>